<commit_message>
update to final filters
</commit_message>
<xml_diff>
--- a/test/templates/2lists.docx
+++ b/test/templates/2lists.docx
@@ -227,7 +227,21 @@
             <w:rPr>
               <w:rStyle w:val="DynamicContent"/>
             </w:rPr>
-            <w:t>Birthdate|date:"MM/DD/YYYY"</w:t>
+            <w:t>Birthdate|</w:t>
+          </w:r>
+          <w:r>
+            <w:rPr>
+              <w:rStyle w:val="DynamicContent"/>
+            </w:rPr>
+            <w:t>format</w:t>
+          </w:r>
+          <w:bookmarkStart w:id="0" w:name="_GoBack"/>
+          <w:bookmarkEnd w:id="0"/>
+          <w:r>
+            <w:rPr>
+              <w:rStyle w:val="DynamicContent"/>
+            </w:rPr>
+            <w:t>:"MM/DD/YYYY"</w:t>
           </w:r>
           <w:r>
             <w:rPr>
@@ -263,10 +277,7 @@
         </w:sdtContent>
       </w:sdt>
     </w:p>
-    <w:p>
-      <w:bookmarkStart w:id="0" w:name="_GoBack"/>
-      <w:bookmarkEnd w:id="0"/>
-    </w:p>
+    <w:p/>
     <w:sectPr>
       <w:pgSz w:w="12240" w:h="15840"/>
       <w:pgMar w:top="1143" w:right="1440" w:bottom="1071" w:left="1440" w:header="720" w:footer="720" w:gutter="0"/>
@@ -1684,6 +1695,7 @@
     <w:rsid w:val="00C74E47"/>
     <w:rsid w:val="00CD72B8"/>
     <w:rsid w:val="00DB404E"/>
+    <w:rsid w:val="00E6043E"/>
     <w:rsid w:val="00E621FC"/>
     <w:rsid w:val="00F72CB2"/>
     <w:rsid w:val="00F818A0"/>

</xml_diff>

<commit_message>
1.4.4: Remove document variables & custom properties during assembly; yatte security patch
</commit_message>
<xml_diff>
--- a/test/templates/2lists.docx
+++ b/test/templates/2lists.docx
@@ -3,6 +3,8 @@
 <w:document xmlns:wpc="http://schemas.microsoft.com/office/word/2010/wordprocessingCanvas" xmlns:cx="http://schemas.microsoft.com/office/drawing/2014/chartex" xmlns:cx1="http://schemas.microsoft.com/office/drawing/2015/9/8/chartex" xmlns:cx2="http://schemas.microsoft.com/office/drawing/2015/10/21/chartex" xmlns:cx3="http://schemas.microsoft.com/office/drawing/2016/5/9/chartex" xmlns:cx4="http://schemas.microsoft.com/office/drawing/2016/5/10/chartex" xmlns:cx5="http://schemas.microsoft.com/office/drawing/2016/5/11/chartex" xmlns:cx6="http://schemas.microsoft.com/office/drawing/2016/5/12/chartex" xmlns:cx7="http://schemas.microsoft.com/office/drawing/2016/5/13/chartex" xmlns:cx8="http://schemas.microsoft.com/office/drawing/2016/5/14/chartex" xmlns:mc="http://schemas.openxmlformats.org/markup-compatibility/2006" xmlns:aink="http://schemas.microsoft.com/office/drawing/2016/ink" xmlns:am3d="http://schemas.microsoft.com/office/drawing/2017/model3d" xmlns:o="urn:schemas-microsoft-com:office:office" xmlns:r="http://schemas.openxmlformats.org/officeDocument/2006/relationships" xmlns:m="http://schemas.openxmlformats.org/officeDocument/2006/math" xmlns:v="urn:schemas-microsoft-com:vml" xmlns:wp14="http://schemas.microsoft.com/office/word/2010/wordprocessingDrawing" xmlns:wp="http://schemas.openxmlformats.org/drawingml/2006/wordprocessingDrawing" xmlns:w10="urn:schemas-microsoft-com:office:word" xmlns:w="http://schemas.openxmlformats.org/wordprocessingml/2006/main" xmlns:w14="http://schemas.microsoft.com/office/word/2010/wordml" xmlns:w15="http://schemas.microsoft.com/office/word/2012/wordml" xmlns:w16cid="http://schemas.microsoft.com/office/word/2016/wordml/cid" xmlns:w16se="http://schemas.microsoft.com/office/word/2015/wordml/symex" xmlns:wpg="http://schemas.microsoft.com/office/word/2010/wordprocessingGroup" xmlns:wpi="http://schemas.microsoft.com/office/word/2010/wordprocessingInk" xmlns:wne="http://schemas.microsoft.com/office/word/2006/wordml" xmlns:wps="http://schemas.microsoft.com/office/word/2010/wordprocessingShape" mc:Ignorable="w14 w15 w16se w16cid wp14">
   <w:body>
     <w:p>
+      <w:bookmarkStart w:id="0" w:name="_GoBack"/>
+      <w:bookmarkEnd w:id="0"/>
       <w:r>
         <w:t xml:space="preserve">The children’s names are </w:t>
       </w:r>
@@ -235,8 +237,6 @@
             </w:rPr>
             <w:t>format</w:t>
           </w:r>
-          <w:bookmarkStart w:id="0" w:name="_GoBack"/>
-          <w:bookmarkEnd w:id="0"/>
           <w:r>
             <w:rPr>
               <w:rStyle w:val="DynamicContent"/>
@@ -1693,6 +1693,7 @@
     <w:rsid w:val="00927C3D"/>
     <w:rsid w:val="00BB10E9"/>
     <w:rsid w:val="00C74E47"/>
+    <w:rsid w:val="00CA7569"/>
     <w:rsid w:val="00CD72B8"/>
     <w:rsid w:val="00DB404E"/>
     <w:rsid w:val="00E6043E"/>

</xml_diff>